<commit_message>
J'ai rajouté quelque chose dans le titre
</commit_message>
<xml_diff>
--- a/DOC JER.docx
+++ b/DOC JER.docx
@@ -18,7 +18,7 @@
           <w:u w:val="single"/>
           <w:lang w:val="fr-CA"/>
         </w:rPr>
-        <w:t>L’historique de votre sujet (Année de création, évolution, etc.) :</w:t>
+        <w:t>Bravo c’est d’la marde.</w:t>
       </w:r>
     </w:p>
     <w:p>
@@ -34,6 +34,35 @@
     <w:p>
       <w:pPr>
         <w:rPr>
+          <w:sz w:val="32"/>
+          <w:szCs w:val="32"/>
+          <w:u w:val="single"/>
+          <w:lang w:val="fr-CA"/>
+        </w:rPr>
+      </w:pPr>
+      <w:r>
+        <w:rPr>
+          <w:sz w:val="32"/>
+          <w:szCs w:val="32"/>
+          <w:u w:val="single"/>
+          <w:lang w:val="fr-CA"/>
+        </w:rPr>
+        <w:t>L’historique de votre sujet (Année de création, évolution, etc.) :</w:t>
+      </w:r>
+    </w:p>
+    <w:p>
+      <w:pPr>
+        <w:rPr>
+          <w:sz w:val="32"/>
+          <w:szCs w:val="32"/>
+          <w:u w:val="single"/>
+          <w:lang w:val="fr-CA"/>
+        </w:rPr>
+      </w:pPr>
+    </w:p>
+    <w:p>
+      <w:pPr>
+        <w:rPr>
           <w:sz w:val="40"/>
           <w:szCs w:val="40"/>
           <w:u w:val="single"/>
@@ -47,268 +76,234 @@
           <w:u w:val="single"/>
           <w:lang w:val="fr-CA"/>
         </w:rPr>
-        <w:t xml:space="preserve">2010 – Les premiers signes de </w:t>
-      </w:r>
-      <w:proofErr w:type="spellStart"/>
-      <w:r>
+        <w:t>2010 – Les premiers signes de React</w:t>
+      </w:r>
+    </w:p>
+    <w:p>
+      <w:pPr>
+        <w:rPr>
+          <w:sz w:val="32"/>
+          <w:szCs w:val="32"/>
+          <w:lang w:val="fr-CA"/>
+        </w:rPr>
+      </w:pPr>
+      <w:r>
+        <w:rPr>
+          <w:sz w:val="32"/>
+          <w:szCs w:val="32"/>
+          <w:lang w:val="fr-CA"/>
+        </w:rPr>
+        <w:t xml:space="preserve">Facebook introduit </w:t>
+      </w:r>
+      <w:r>
+        <w:rPr>
+          <w:sz w:val="32"/>
+          <w:szCs w:val="32"/>
+          <w:lang w:val="fr-CA"/>
+        </w:rPr>
+        <w:t>XHP dans sa pile PHP.</w:t>
+      </w:r>
+    </w:p>
+    <w:p>
+      <w:pPr>
+        <w:rPr>
+          <w:lang w:val="fr-CA"/>
+        </w:rPr>
+      </w:pPr>
+      <w:r>
+        <w:rPr>
+          <w:lang w:val="fr-CA"/>
+        </w:rPr>
+        <w:t xml:space="preserve">XHP permet a php de lire des fichier XLM, de cree des composents reutilisable </w:t>
+      </w:r>
+      <w:r>
+        <w:rPr>
+          <w:lang w:val="fr-CA"/>
+        </w:rPr>
+        <w:t xml:space="preserve">qui sera introduit dans ce qui sappellera React </w:t>
+      </w:r>
+      <w:r>
+        <w:rPr>
+          <w:lang w:val="fr-CA"/>
+        </w:rPr>
+        <w:t>et augmente la securite inter-page</w:t>
+      </w:r>
+    </w:p>
+    <w:p>
+      <w:pPr>
+        <w:rPr>
+          <w:lang w:val="fr-CA"/>
+        </w:rPr>
+      </w:pPr>
+    </w:p>
+    <w:p>
+      <w:pPr>
+        <w:rPr>
+          <w:lang w:val="fr-CA"/>
+        </w:rPr>
+      </w:pPr>
+      <w:r>
+        <w:rPr>
+          <w:lang w:val="fr-CA"/>
+        </w:rPr>
+        <w:t>(</w:t>
+      </w:r>
+      <w:r>
+        <w:rPr>
+          <w:lang w:val="fr-CA"/>
+        </w:rPr>
+        <w:t>La fonction principale de XML est de créer des formats pour pour la documentation, les enregistrements de base de données, les transactions et de nombreux autres types de données.</w:t>
+      </w:r>
+      <w:r>
+        <w:rPr>
+          <w:lang w:val="fr-CA"/>
+        </w:rPr>
+        <w:t>)</w:t>
+      </w:r>
+    </w:p>
+    <w:p>
+      <w:pPr>
+        <w:rPr>
+          <w:lang w:val="fr-CA"/>
+        </w:rPr>
+      </w:pPr>
+    </w:p>
+    <w:p>
+      <w:pPr>
+        <w:rPr>
+          <w:lang w:val="fr-CA"/>
+        </w:rPr>
+      </w:pPr>
+    </w:p>
+    <w:p>
+      <w:pPr>
+        <w:rPr>
+          <w:lang w:val="fr-CA"/>
+        </w:rPr>
+      </w:pPr>
+    </w:p>
+    <w:p>
+      <w:pPr>
+        <w:rPr>
+          <w:lang w:val="fr-CA"/>
+        </w:rPr>
+      </w:pPr>
+    </w:p>
+    <w:p>
+      <w:pPr>
+        <w:rPr>
+          <w:lang w:val="fr-CA"/>
+        </w:rPr>
+      </w:pPr>
+    </w:p>
+    <w:p>
+      <w:pPr>
         <w:rPr>
           <w:sz w:val="40"/>
           <w:szCs w:val="40"/>
           <w:u w:val="single"/>
           <w:lang w:val="fr-CA"/>
         </w:rPr>
-        <w:t>React</w:t>
-      </w:r>
-      <w:proofErr w:type="spellEnd"/>
-    </w:p>
-    <w:p>
-      <w:pPr>
-        <w:rPr>
-          <w:sz w:val="32"/>
-          <w:szCs w:val="32"/>
-          <w:lang w:val="fr-CA"/>
-        </w:rPr>
-      </w:pPr>
-      <w:r>
-        <w:rPr>
-          <w:sz w:val="32"/>
-          <w:szCs w:val="32"/>
-          <w:lang w:val="fr-CA"/>
-        </w:rPr>
-        <w:t xml:space="preserve">Facebook introduit </w:t>
-      </w:r>
-      <w:r>
-        <w:rPr>
-          <w:sz w:val="32"/>
-          <w:szCs w:val="32"/>
-          <w:lang w:val="fr-CA"/>
-        </w:rPr>
-        <w:t>XHP dans sa pile PHP.</w:t>
-      </w:r>
-    </w:p>
-    <w:p>
-      <w:pPr>
-        <w:rPr>
-          <w:lang w:val="fr-CA"/>
-        </w:rPr>
-      </w:pPr>
-      <w:r>
-        <w:rPr>
-          <w:lang w:val="fr-CA"/>
-        </w:rPr>
-        <w:t xml:space="preserve">XHP permet </w:t>
-      </w:r>
-      <w:proofErr w:type="spellStart"/>
-      <w:r>
-        <w:rPr>
-          <w:lang w:val="fr-CA"/>
-        </w:rPr>
-        <w:t>a</w:t>
-      </w:r>
-      <w:proofErr w:type="spellEnd"/>
-      <w:r>
-        <w:rPr>
-          <w:lang w:val="fr-CA"/>
-        </w:rPr>
-        <w:t xml:space="preserve"> </w:t>
-      </w:r>
-      <w:proofErr w:type="spellStart"/>
-      <w:r>
-        <w:rPr>
-          <w:lang w:val="fr-CA"/>
-        </w:rPr>
-        <w:t>php</w:t>
-      </w:r>
-      <w:proofErr w:type="spellEnd"/>
-      <w:r>
-        <w:rPr>
-          <w:lang w:val="fr-CA"/>
-        </w:rPr>
-        <w:t xml:space="preserve"> de lire des fichier XLM, de </w:t>
-      </w:r>
-      <w:proofErr w:type="spellStart"/>
-      <w:r>
-        <w:rPr>
-          <w:lang w:val="fr-CA"/>
-        </w:rPr>
-        <w:t>cree</w:t>
-      </w:r>
-      <w:proofErr w:type="spellEnd"/>
-      <w:r>
-        <w:rPr>
-          <w:lang w:val="fr-CA"/>
-        </w:rPr>
-        <w:t xml:space="preserve"> des </w:t>
-      </w:r>
-      <w:proofErr w:type="spellStart"/>
-      <w:r>
-        <w:rPr>
-          <w:lang w:val="fr-CA"/>
-        </w:rPr>
-        <w:t>composents</w:t>
-      </w:r>
-      <w:proofErr w:type="spellEnd"/>
-      <w:r>
-        <w:rPr>
-          <w:lang w:val="fr-CA"/>
-        </w:rPr>
-        <w:t xml:space="preserve"> </w:t>
-      </w:r>
-      <w:proofErr w:type="spellStart"/>
-      <w:r>
-        <w:rPr>
-          <w:lang w:val="fr-CA"/>
-        </w:rPr>
-        <w:t>reutilisable</w:t>
-      </w:r>
-      <w:proofErr w:type="spellEnd"/>
-      <w:r>
-        <w:rPr>
-          <w:lang w:val="fr-CA"/>
-        </w:rPr>
-        <w:t xml:space="preserve"> </w:t>
-      </w:r>
-      <w:r>
-        <w:rPr>
-          <w:lang w:val="fr-CA"/>
-        </w:rPr>
-        <w:t xml:space="preserve">qui sera introduit dans ce qui </w:t>
-      </w:r>
-      <w:proofErr w:type="spellStart"/>
-      <w:r>
-        <w:rPr>
-          <w:lang w:val="fr-CA"/>
-        </w:rPr>
-        <w:t>sappellera</w:t>
-      </w:r>
-      <w:proofErr w:type="spellEnd"/>
-      <w:r>
-        <w:rPr>
-          <w:lang w:val="fr-CA"/>
-        </w:rPr>
-        <w:t xml:space="preserve"> </w:t>
-      </w:r>
-      <w:proofErr w:type="spellStart"/>
-      <w:r>
-        <w:rPr>
-          <w:lang w:val="fr-CA"/>
-        </w:rPr>
-        <w:t>React</w:t>
-      </w:r>
-      <w:proofErr w:type="spellEnd"/>
-      <w:r>
-        <w:rPr>
-          <w:lang w:val="fr-CA"/>
-        </w:rPr>
-        <w:t xml:space="preserve"> </w:t>
-      </w:r>
-      <w:r>
-        <w:rPr>
-          <w:lang w:val="fr-CA"/>
-        </w:rPr>
-        <w:t xml:space="preserve">et augmente la </w:t>
-      </w:r>
-      <w:proofErr w:type="spellStart"/>
-      <w:r>
-        <w:rPr>
-          <w:lang w:val="fr-CA"/>
-        </w:rPr>
-        <w:t>securite</w:t>
-      </w:r>
-      <w:proofErr w:type="spellEnd"/>
-      <w:r>
-        <w:rPr>
-          <w:lang w:val="fr-CA"/>
-        </w:rPr>
-        <w:t xml:space="preserve"> inter-page</w:t>
-      </w:r>
-    </w:p>
-    <w:p>
-      <w:pPr>
-        <w:rPr>
-          <w:lang w:val="fr-CA"/>
-        </w:rPr>
-      </w:pPr>
-    </w:p>
-    <w:p>
-      <w:pPr>
-        <w:rPr>
-          <w:lang w:val="fr-CA"/>
-        </w:rPr>
-      </w:pPr>
-      <w:r>
-        <w:rPr>
-          <w:lang w:val="fr-CA"/>
-        </w:rPr>
-        <w:t>(</w:t>
-      </w:r>
-      <w:r>
-        <w:rPr>
-          <w:lang w:val="fr-CA"/>
-        </w:rPr>
-        <w:t>La fonction principale de XML est de créer des formats pour pour la documentation, les enregistrements de base de données, les transactions et de nombreux autres types de données.</w:t>
-      </w:r>
-      <w:r>
-        <w:rPr>
-          <w:lang w:val="fr-CA"/>
-        </w:rPr>
-        <w:t>)</w:t>
-      </w:r>
-    </w:p>
-    <w:p>
-      <w:pPr>
-        <w:rPr>
-          <w:lang w:val="fr-CA"/>
-        </w:rPr>
-      </w:pPr>
-    </w:p>
-    <w:p>
-      <w:pPr>
-        <w:rPr>
-          <w:lang w:val="fr-CA"/>
-        </w:rPr>
-      </w:pPr>
-    </w:p>
-    <w:p>
-      <w:pPr>
-        <w:rPr>
-          <w:lang w:val="fr-CA"/>
-        </w:rPr>
-      </w:pPr>
-    </w:p>
-    <w:p>
-      <w:pPr>
-        <w:rPr>
-          <w:lang w:val="fr-CA"/>
-        </w:rPr>
-      </w:pPr>
-    </w:p>
-    <w:p>
-      <w:pPr>
-        <w:rPr>
-          <w:lang w:val="fr-CA"/>
-        </w:rPr>
-      </w:pPr>
-    </w:p>
-    <w:p>
-      <w:pPr>
+      </w:pPr>
+      <w:r>
         <w:rPr>
           <w:sz w:val="40"/>
           <w:szCs w:val="40"/>
           <w:u w:val="single"/>
           <w:lang w:val="fr-CA"/>
         </w:rPr>
-      </w:pPr>
-      <w:r>
+        <w:t>2011 – Un premier prototype de React</w:t>
+      </w:r>
+    </w:p>
+    <w:p>
+      <w:pPr>
+        <w:rPr>
+          <w:lang w:val="fr-CA"/>
+        </w:rPr>
+      </w:pPr>
+      <w:r>
+        <w:rPr>
+          <w:lang w:val="fr-CA"/>
+        </w:rPr>
+        <w:t>Jordan Walke, un ingénieur au sein de la société Facebook</w:t>
+      </w:r>
+      <w:r>
+        <w:rPr>
+          <w:lang w:val="fr-CA"/>
+        </w:rPr>
+        <w:t xml:space="preserve"> </w:t>
+      </w:r>
+      <w:r>
+        <w:rPr>
+          <w:lang w:val="fr-CA"/>
+        </w:rPr>
+        <w:t xml:space="preserve">a </w:t>
+      </w:r>
+      <w:proofErr w:type="gramStart"/>
+      <w:r>
+        <w:rPr>
+          <w:lang w:val="fr-CA"/>
+        </w:rPr>
+        <w:t>créé  FaxJS</w:t>
+      </w:r>
+      <w:proofErr w:type="gramEnd"/>
+      <w:r>
+        <w:rPr>
+          <w:lang w:val="fr-CA"/>
+        </w:rPr>
+        <w:t xml:space="preserve"> , le premier prototype de Reac</w:t>
+      </w:r>
+      <w:r>
+        <w:rPr>
+          <w:lang w:val="fr-CA"/>
+        </w:rPr>
+        <w:t>t.</w:t>
+      </w:r>
+    </w:p>
+    <w:p>
+      <w:pPr>
+        <w:rPr>
+          <w:lang w:val="fr-CA"/>
+        </w:rPr>
+      </w:pPr>
+    </w:p>
+    <w:p>
+      <w:pPr>
+        <w:rPr>
+          <w:lang w:val="fr-CA"/>
+        </w:rPr>
+      </w:pPr>
+    </w:p>
+    <w:p>
+      <w:pPr>
+        <w:rPr>
+          <w:lang w:val="fr-CA"/>
+        </w:rPr>
+      </w:pPr>
+    </w:p>
+    <w:p>
+      <w:pPr>
+        <w:rPr>
+          <w:lang w:val="fr-CA"/>
+        </w:rPr>
+      </w:pPr>
+    </w:p>
+    <w:p>
+      <w:pPr>
+        <w:rPr>
+          <w:lang w:val="fr-CA"/>
+        </w:rPr>
+      </w:pPr>
+    </w:p>
+    <w:p>
+      <w:pPr>
         <w:rPr>
           <w:sz w:val="40"/>
           <w:szCs w:val="40"/>
           <w:u w:val="single"/>
           <w:lang w:val="fr-CA"/>
         </w:rPr>
-        <w:t xml:space="preserve">2011 – Un premier prototype de </w:t>
-      </w:r>
-      <w:proofErr w:type="spellStart"/>
+      </w:pPr>
       <w:r>
         <w:rPr>
           <w:sz w:val="40"/>
@@ -316,134 +311,12 @@
           <w:u w:val="single"/>
           <w:lang w:val="fr-CA"/>
         </w:rPr>
-        <w:t>React</w:t>
-      </w:r>
-      <w:proofErr w:type="spellEnd"/>
-    </w:p>
-    <w:p>
-      <w:pPr>
-        <w:rPr>
-          <w:lang w:val="fr-CA"/>
-        </w:rPr>
-      </w:pPr>
-      <w:r>
-        <w:rPr>
-          <w:lang w:val="fr-CA"/>
-        </w:rPr>
-        <w:t>Jordan Walke, un ingénieur au sein de la société Facebook</w:t>
-      </w:r>
-      <w:r>
-        <w:rPr>
-          <w:lang w:val="fr-CA"/>
-        </w:rPr>
-        <w:t xml:space="preserve"> </w:t>
-      </w:r>
-      <w:r>
-        <w:rPr>
-          <w:lang w:val="fr-CA"/>
-        </w:rPr>
-        <w:t xml:space="preserve">a </w:t>
-      </w:r>
-      <w:proofErr w:type="gramStart"/>
-      <w:r>
-        <w:rPr>
-          <w:lang w:val="fr-CA"/>
-        </w:rPr>
-        <w:t xml:space="preserve">créé  </w:t>
-      </w:r>
-      <w:proofErr w:type="spellStart"/>
-      <w:r>
-        <w:rPr>
-          <w:lang w:val="fr-CA"/>
-        </w:rPr>
-        <w:t>FaxJS</w:t>
-      </w:r>
-      <w:proofErr w:type="spellEnd"/>
-      <w:proofErr w:type="gramEnd"/>
-      <w:r>
-        <w:rPr>
-          <w:lang w:val="fr-CA"/>
-        </w:rPr>
-        <w:t xml:space="preserve"> , le premier prototype de </w:t>
-      </w:r>
-      <w:proofErr w:type="spellStart"/>
-      <w:r>
-        <w:rPr>
-          <w:lang w:val="fr-CA"/>
-        </w:rPr>
-        <w:t>Reac</w:t>
-      </w:r>
-      <w:r>
-        <w:rPr>
-          <w:lang w:val="fr-CA"/>
-        </w:rPr>
-        <w:t>t</w:t>
-      </w:r>
-      <w:proofErr w:type="spellEnd"/>
-      <w:r>
-        <w:rPr>
-          <w:lang w:val="fr-CA"/>
-        </w:rPr>
-        <w:t>.</w:t>
-      </w:r>
-    </w:p>
-    <w:p>
-      <w:pPr>
-        <w:rPr>
-          <w:lang w:val="fr-CA"/>
-        </w:rPr>
-      </w:pPr>
-    </w:p>
-    <w:p>
-      <w:pPr>
-        <w:rPr>
-          <w:lang w:val="fr-CA"/>
-        </w:rPr>
-      </w:pPr>
-    </w:p>
-    <w:p>
-      <w:pPr>
-        <w:rPr>
-          <w:lang w:val="fr-CA"/>
-        </w:rPr>
-      </w:pPr>
-    </w:p>
-    <w:p>
-      <w:pPr>
-        <w:rPr>
-          <w:lang w:val="fr-CA"/>
-        </w:rPr>
-      </w:pPr>
-    </w:p>
-    <w:p>
-      <w:pPr>
-        <w:rPr>
-          <w:lang w:val="fr-CA"/>
-        </w:rPr>
-      </w:pPr>
-    </w:p>
-    <w:p>
-      <w:pPr>
-        <w:rPr>
-          <w:sz w:val="40"/>
-          <w:szCs w:val="40"/>
-          <w:u w:val="single"/>
-          <w:lang w:val="fr-CA"/>
-        </w:rPr>
-      </w:pPr>
-      <w:r>
-        <w:rPr>
-          <w:sz w:val="40"/>
-          <w:szCs w:val="40"/>
-          <w:u w:val="single"/>
-          <w:lang w:val="fr-CA"/>
-        </w:rPr>
         <w:t>2012 – Quelque chose de nouveau avait commencé sur Facebook</w:t>
       </w:r>
     </w:p>
     <w:p>
       <w:pPr>
-        <w:pStyle w:val="ListParagraph"/>
+        <w:pStyle w:val="Paragraphedeliste"/>
         <w:numPr>
           <w:ilvl w:val="0"/>
           <w:numId w:val="2"/>
@@ -456,71 +329,33 @@
         <w:rPr>
           <w:lang w:val="fr-CA"/>
         </w:rPr>
-        <w:t>Les publicités Facebook sont devenues difficiles à gérer</w:t>
-      </w:r>
-      <w:r>
-        <w:rPr>
-          <w:lang w:val="fr-CA"/>
-        </w:rPr>
-        <w:t xml:space="preserve"> et en faire la mise en place</w:t>
-      </w:r>
-      <w:r>
-        <w:rPr>
-          <w:lang w:val="fr-CA"/>
-        </w:rPr>
-        <w:t xml:space="preserve">, donc Facebook devait trouver une bonne solution pour cela. Jordan Walke a </w:t>
-      </w:r>
-      <w:r>
-        <w:rPr>
-          <w:lang w:val="fr-CA"/>
-        </w:rPr>
-        <w:t>re</w:t>
-      </w:r>
-      <w:r>
-        <w:rPr>
-          <w:lang w:val="fr-CA"/>
-        </w:rPr>
-        <w:t xml:space="preserve">travaillé sur le prototype et a créé </w:t>
-      </w:r>
-      <w:proofErr w:type="spellStart"/>
-      <w:r>
-        <w:rPr>
-          <w:lang w:val="fr-CA"/>
-        </w:rPr>
-        <w:t>React</w:t>
-      </w:r>
-      <w:proofErr w:type="spellEnd"/>
-      <w:r>
-        <w:rPr>
-          <w:lang w:val="fr-CA"/>
-        </w:rPr>
-        <w:t>.</w:t>
-      </w:r>
-    </w:p>
-    <w:p>
-      <w:pPr>
-        <w:rPr>
-          <w:lang w:val="fr-CA"/>
-        </w:rPr>
-      </w:pPr>
-    </w:p>
-    <w:p>
-      <w:pPr>
-        <w:rPr>
-          <w:lang w:val="fr-CA"/>
-        </w:rPr>
-      </w:pPr>
-    </w:p>
-    <w:p>
-      <w:pPr>
-        <w:rPr>
-          <w:lang w:val="fr-CA"/>
-        </w:rPr>
-      </w:pPr>
-    </w:p>
-    <w:p>
-      <w:pPr>
-        <w:pStyle w:val="ListParagraph"/>
+        <w:t>Les publicités Facebook sont devenues difficiles à gérer et en faire la mise en place, donc Facebook devait trouver une bonne solution pour cela. Jordan Walke a retravaillé sur le prototype et a créé React.</w:t>
+      </w:r>
+    </w:p>
+    <w:p>
+      <w:pPr>
+        <w:rPr>
+          <w:lang w:val="fr-CA"/>
+        </w:rPr>
+      </w:pPr>
+    </w:p>
+    <w:p>
+      <w:pPr>
+        <w:rPr>
+          <w:lang w:val="fr-CA"/>
+        </w:rPr>
+      </w:pPr>
+    </w:p>
+    <w:p>
+      <w:pPr>
+        <w:rPr>
+          <w:lang w:val="fr-CA"/>
+        </w:rPr>
+      </w:pPr>
+    </w:p>
+    <w:p>
+      <w:pPr>
+        <w:pStyle w:val="Paragraphedeliste"/>
         <w:numPr>
           <w:ilvl w:val="0"/>
           <w:numId w:val="2"/>
@@ -561,40 +396,18 @@
         </w:rPr>
         <w:t>(</w:t>
       </w:r>
-      <w:proofErr w:type="spellStart"/>
       <w:proofErr w:type="gramEnd"/>
       <w:r>
         <w:rPr>
           <w:lang w:val="fr-CA"/>
         </w:rPr>
-        <w:t>React</w:t>
-      </w:r>
-      <w:proofErr w:type="spellEnd"/>
-      <w:r>
-        <w:rPr>
-          <w:lang w:val="fr-CA"/>
-        </w:rPr>
-        <w:t>-beta)</w:t>
-      </w:r>
-      <w:r>
-        <w:rPr>
-          <w:lang w:val="fr-CA"/>
-        </w:rPr>
-        <w:t xml:space="preserve">. Par cela, Facebook a eu une pression pour dissocier </w:t>
-      </w:r>
-      <w:proofErr w:type="spellStart"/>
-      <w:r>
-        <w:rPr>
-          <w:lang w:val="fr-CA"/>
-        </w:rPr>
-        <w:t>React</w:t>
-      </w:r>
-      <w:proofErr w:type="spellEnd"/>
-      <w:r>
-        <w:rPr>
-          <w:lang w:val="fr-CA"/>
-        </w:rPr>
-        <w:t xml:space="preserve"> de Facebook et le rendre open source. </w:t>
+        <w:t>React-beta)</w:t>
+      </w:r>
+      <w:r>
+        <w:rPr>
+          <w:lang w:val="fr-CA"/>
+        </w:rPr>
+        <w:t xml:space="preserve">. Par cela, Facebook a eu une pression pour dissocier React de Facebook et le rendre open source. </w:t>
       </w:r>
     </w:p>
     <w:p>
@@ -640,57 +453,22 @@
         <w:rPr>
           <w:lang w:val="fr-CA"/>
         </w:rPr>
-        <w:t xml:space="preserve">JS </w:t>
-      </w:r>
-      <w:proofErr w:type="spellStart"/>
-      <w:r>
-        <w:rPr>
-          <w:lang w:val="fr-CA"/>
-        </w:rPr>
-        <w:t>ConfUS</w:t>
-      </w:r>
-      <w:proofErr w:type="spellEnd"/>
-      <w:r>
-        <w:rPr>
-          <w:lang w:val="fr-CA"/>
-        </w:rPr>
-        <w:t xml:space="preserve">. Jordan Walke a présenté </w:t>
-      </w:r>
-      <w:proofErr w:type="spellStart"/>
+        <w:lastRenderedPageBreak/>
+        <w:t xml:space="preserve">JS ConfUS. Jordan Walke a présenté </w:t>
+      </w:r>
       <w:proofErr w:type="gramStart"/>
       <w:r>
         <w:rPr>
           <w:lang w:val="fr-CA"/>
         </w:rPr>
-        <w:t>React</w:t>
-      </w:r>
-      <w:proofErr w:type="spellEnd"/>
-      <w:r>
-        <w:rPr>
-          <w:lang w:val="fr-CA"/>
-        </w:rPr>
-        <w:t xml:space="preserve"> .</w:t>
+        <w:t>React .</w:t>
       </w:r>
       <w:proofErr w:type="gramEnd"/>
       <w:r>
         <w:rPr>
           <w:lang w:val="fr-CA"/>
         </w:rPr>
-        <w:t xml:space="preserve"> </w:t>
-      </w:r>
-      <w:proofErr w:type="spellStart"/>
-      <w:r>
-        <w:rPr>
-          <w:lang w:val="fr-CA"/>
-        </w:rPr>
-        <w:t>React</w:t>
-      </w:r>
-      <w:proofErr w:type="spellEnd"/>
-      <w:r>
-        <w:rPr>
-          <w:lang w:val="fr-CA"/>
-        </w:rPr>
-        <w:t xml:space="preserve"> devient open source</w:t>
+        <w:t xml:space="preserve"> React devient open source</w:t>
       </w:r>
     </w:p>
     <w:p>
@@ -709,21 +487,7 @@
         <w:rPr>
           <w:lang w:val="fr-CA"/>
         </w:rPr>
-        <w:t xml:space="preserve"> qui était un </w:t>
-      </w:r>
-      <w:proofErr w:type="spellStart"/>
-      <w:r>
-        <w:rPr>
-          <w:lang w:val="fr-CA"/>
-        </w:rPr>
-        <w:t>ingenieur</w:t>
-      </w:r>
-      <w:proofErr w:type="spellEnd"/>
-      <w:r>
-        <w:rPr>
-          <w:lang w:val="fr-CA"/>
-        </w:rPr>
-        <w:t xml:space="preserve"> chez Facebook</w:t>
+        <w:t xml:space="preserve"> qui était un ingenieur chez Facebook</w:t>
       </w:r>
       <w:r>
         <w:rPr>
@@ -742,64 +506,27 @@
         <w:rPr>
           <w:lang w:val="fr-CA"/>
         </w:rPr>
-        <w:lastRenderedPageBreak/>
-        <w:t xml:space="preserve">JSX devient disponible la </w:t>
-      </w:r>
-      <w:proofErr w:type="spellStart"/>
-      <w:r>
-        <w:rPr>
-          <w:lang w:val="fr-CA"/>
-        </w:rPr>
-        <w:t>meme</w:t>
-      </w:r>
-      <w:proofErr w:type="spellEnd"/>
-      <w:r>
-        <w:rPr>
-          <w:lang w:val="fr-CA"/>
-        </w:rPr>
-        <w:t xml:space="preserve"> </w:t>
-      </w:r>
-      <w:proofErr w:type="spellStart"/>
-      <w:r>
-        <w:rPr>
-          <w:lang w:val="fr-CA"/>
-        </w:rPr>
-        <w:t>annee</w:t>
-      </w:r>
-      <w:proofErr w:type="spellEnd"/>
-    </w:p>
-    <w:p>
-      <w:pPr>
-        <w:rPr>
-          <w:lang w:val="fr-CA"/>
-        </w:rPr>
-      </w:pPr>
-    </w:p>
-    <w:p>
-      <w:pPr>
-        <w:rPr>
-          <w:lang w:val="fr-CA"/>
-        </w:rPr>
-      </w:pPr>
-      <w:r>
-        <w:rPr>
-          <w:lang w:val="fr-CA"/>
-        </w:rPr>
-        <w:t xml:space="preserve">Toujours en 2013 REACT et JSX sont </w:t>
-      </w:r>
-      <w:proofErr w:type="spellStart"/>
-      <w:r>
-        <w:rPr>
-          <w:lang w:val="fr-CA"/>
-        </w:rPr>
-        <w:t>sont</w:t>
-      </w:r>
-      <w:proofErr w:type="spellEnd"/>
-      <w:r>
-        <w:rPr>
-          <w:lang w:val="fr-CA"/>
-        </w:rPr>
-        <w:t xml:space="preserve"> disponible dans Ruby on Rails et les application PYTHON.</w:t>
+        <w:t>JSX devient disponible la meme annee</w:t>
+      </w:r>
+    </w:p>
+    <w:p>
+      <w:pPr>
+        <w:rPr>
+          <w:lang w:val="fr-CA"/>
+        </w:rPr>
+      </w:pPr>
+    </w:p>
+    <w:p>
+      <w:pPr>
+        <w:rPr>
+          <w:lang w:val="fr-CA"/>
+        </w:rPr>
+      </w:pPr>
+      <w:r>
+        <w:rPr>
+          <w:lang w:val="fr-CA"/>
+        </w:rPr>
+        <w:t>Toujours en 2013 REACT et JSX sont sont disponible dans Ruby on Rails et les application PYTHON.</w:t>
       </w:r>
     </w:p>
     <w:p>
@@ -1458,13 +1185,13 @@
     <w:name w:val="Normal"/>
     <w:qFormat/>
   </w:style>
-  <w:style w:type="character" w:default="1" w:styleId="DefaultParagraphFont">
+  <w:style w:type="character" w:default="1" w:styleId="Policepardfaut">
     <w:name w:val="Default Paragraph Font"/>
     <w:uiPriority w:val="1"/>
     <w:semiHidden/>
     <w:unhideWhenUsed/>
   </w:style>
-  <w:style w:type="table" w:default="1" w:styleId="TableNormal">
+  <w:style w:type="table" w:default="1" w:styleId="TableauNormal">
     <w:name w:val="Normal Table"/>
     <w:uiPriority w:val="99"/>
     <w:semiHidden/>
@@ -1479,13 +1206,13 @@
       </w:tblCellMar>
     </w:tblPr>
   </w:style>
-  <w:style w:type="numbering" w:default="1" w:styleId="NoList">
+  <w:style w:type="numbering" w:default="1" w:styleId="Aucuneliste">
     <w:name w:val="No List"/>
     <w:uiPriority w:val="99"/>
     <w:semiHidden/>
     <w:unhideWhenUsed/>
   </w:style>
-  <w:style w:type="paragraph" w:styleId="ListParagraph">
+  <w:style w:type="paragraph" w:styleId="Paragraphedeliste">
     <w:name w:val="List Paragraph"/>
     <w:basedOn w:val="Normal"/>
     <w:uiPriority w:val="34"/>

</xml_diff>